<commit_message>
Added a few things to the explanation file
</commit_message>
<xml_diff>
--- a/Genetic_Sudoku/explanation/Genetic Algorithm for solving Sudokus.docx
+++ b/Genetic_Sudoku/explanation/Genetic Algorithm for solving Sudokus.docx
@@ -375,7 +375,43 @@
         <w:rPr>
           <w:lang w:val="en-US"/>
         </w:rPr>
-        <w:t>Our mutation is basically performed via a permutation inside of a 3x3 subgrid. We randomly select between two approaches: Either two random cells are switched or all the values between two cells are reversed. This process happens with a probability or 1/9, since we have 9 3x3 subgrids in a Sudoku. Because we only use permutations we guarantee that our 3x3 subgrids stay feasible.</w:t>
+        <w:t xml:space="preserve">Our mutation is basically performed via a permutation inside of a 3x3 subgrid. We randomly select between </w:t>
+      </w:r>
+      <w:r>
+        <w:rPr>
+          <w:lang w:val="en-US"/>
+        </w:rPr>
+        <w:t>three</w:t>
+      </w:r>
+      <w:r>
+        <w:rPr>
+          <w:lang w:val="en-US"/>
+        </w:rPr>
+        <w:t xml:space="preserve"> approaches: Either two random cells are switched</w:t>
+      </w:r>
+      <w:r>
+        <w:rPr>
+          <w:lang w:val="en-US"/>
+        </w:rPr>
+        <w:t>,</w:t>
+      </w:r>
+      <w:r>
+        <w:rPr>
+          <w:lang w:val="en-US"/>
+        </w:rPr>
+        <w:t xml:space="preserve"> or all the values between two cells are reversed</w:t>
+      </w:r>
+      <w:r>
+        <w:rPr>
+          <w:lang w:val="en-US"/>
+        </w:rPr>
+        <w:t>, or we do both</w:t>
+      </w:r>
+      <w:r>
+        <w:rPr>
+          <w:lang w:val="en-US"/>
+        </w:rPr>
+        <w:t>. This process happens with a probability or 1/9, since we have 9 3x3 subgrids in a Sudoku. Because we only use permutations we guarantee that our 3x3 subgrids stay feasible.</w:t>
       </w:r>
     </w:p>
     <w:p>
@@ -414,11 +450,109 @@
     </w:p>
     <w:p>
       <w:pPr>
-        <w:pStyle w:val="Listenabsatz"/>
-        <w:rPr>
-          <w:lang w:val="en-US"/>
-        </w:rPr>
-      </w:pPr>
+        <w:rPr>
+          <w:lang w:val="en-US"/>
+        </w:rPr>
+      </w:pPr>
+    </w:p>
+    <w:p>
+      <w:pPr>
+        <w:rPr>
+          <w:lang w:val="en-US"/>
+        </w:rPr>
+      </w:pPr>
+    </w:p>
+    <w:p>
+      <w:pPr>
+        <w:rPr>
+          <w:lang w:val="en-US"/>
+        </w:rPr>
+      </w:pPr>
+    </w:p>
+    <w:p>
+      <w:pPr>
+        <w:rPr>
+          <w:lang w:val="en-US"/>
+        </w:rPr>
+      </w:pPr>
+    </w:p>
+    <w:p>
+      <w:pPr>
+        <w:rPr>
+          <w:u w:val="single"/>
+          <w:lang w:val="en-US"/>
+        </w:rPr>
+      </w:pPr>
+      <w:r>
+        <w:rPr>
+          <w:u w:val="single"/>
+          <w:lang w:val="en-US"/>
+        </w:rPr>
+        <w:lastRenderedPageBreak/>
+        <w:t>Additional Info:</w:t>
+      </w:r>
+    </w:p>
+    <w:p>
+      <w:pPr>
+        <w:pStyle w:val="Listenabsatz"/>
+        <w:numPr>
+          <w:ilvl w:val="0"/>
+          <w:numId w:val="1"/>
+        </w:numPr>
+        <w:rPr>
+          <w:lang w:val="en-US"/>
+        </w:rPr>
+      </w:pPr>
+      <w:r>
+        <w:rPr>
+          <w:lang w:val="en-US"/>
+        </w:rPr>
+        <w:t xml:space="preserve">We have implemented two strategies in our algorithm, the so called solveSingle and the solveMultiple. In the solveSingle mode we run the algorithm normally after generating our initial population. But in the solveMultiple mode we generate a few initial populations in order to </w:t>
+      </w:r>
+      <w:r>
+        <w:rPr>
+          <w:lang w:val="en-US"/>
+        </w:rPr>
+        <w:t xml:space="preserve">run the algorithm on all of them and get </w:t>
+      </w:r>
+      <w:r>
+        <w:rPr>
+          <w:lang w:val="en-US"/>
+        </w:rPr>
+        <w:t xml:space="preserve"> </w:t>
+      </w:r>
+      <w:r>
+        <w:rPr>
+          <w:lang w:val="en-US"/>
+        </w:rPr>
+        <w:t>the fittest solutions of all of them. These fittest solutions are then combined to a new initial population and the algorithm is performed one more time with this population.</w:t>
+      </w:r>
+    </w:p>
+    <w:p>
+      <w:pPr>
+        <w:pStyle w:val="Listenabsatz"/>
+        <w:rPr>
+          <w:lang w:val="en-US"/>
+        </w:rPr>
+      </w:pPr>
+    </w:p>
+    <w:p>
+      <w:pPr>
+        <w:pStyle w:val="Listenabsatz"/>
+        <w:numPr>
+          <w:ilvl w:val="0"/>
+          <w:numId w:val="1"/>
+        </w:numPr>
+        <w:rPr>
+          <w:lang w:val="en-US"/>
+        </w:rPr>
+      </w:pPr>
+      <w:r>
+        <w:rPr>
+          <w:lang w:val="en-US"/>
+        </w:rPr>
+        <w:t>To run the project please import it into Eclipse (Import existing project into workspace) and run the SolverExec.java file.</w:t>
+      </w:r>
     </w:p>
     <w:sectPr>
       <w:pgSz w:w="11906" w:h="16838"/>
@@ -435,7 +569,7 @@
   <w:abstractNum w:abstractNumId="0">
     <w:nsid w:val="7A613638"/>
     <w:multiLevelType w:val="hybridMultilevel"/>
-    <w:tmpl w:val="1FAA3F94"/>
+    <w:tmpl w:val="09FA08AC"/>
     <w:lvl w:ilvl="0" w:tplc="0C070001">
       <w:start w:val="1"/>
       <w:numFmt w:val="bullet"/>

</xml_diff>

<commit_message>
More changes in explanatory file.
</commit_message>
<xml_diff>
--- a/Genetic_Sudoku/explanation/Genetic Algorithm for solving Sudokus.docx
+++ b/Genetic_Sudoku/explanation/Genetic Algorithm for solving Sudokus.docx
@@ -147,7 +147,19 @@
         <w:rPr>
           <w:lang w:val="en-US"/>
         </w:rPr>
-        <w:t xml:space="preserve"> are represented by 2-dimensional arrays with the dimension 9 x 9.</w:t>
+        <w:t xml:space="preserve"> are represented by 2-dimensional arrays with the </w:t>
+      </w:r>
+      <w:r>
+        <w:rPr>
+          <w:lang w:val="en-US"/>
+        </w:rPr>
+        <w:t>size</w:t>
+      </w:r>
+      <w:r>
+        <w:rPr>
+          <w:lang w:val="en-US"/>
+        </w:rPr>
+        <w:t xml:space="preserve"> 9 x 9.</w:t>
       </w:r>
     </w:p>
     <w:p>
@@ -301,13 +313,49 @@
         <w:rPr>
           <w:lang w:val="en-US"/>
         </w:rPr>
-        <w:t xml:space="preserve">we also calculate the average deviation value, by adding each number of a row or column and checking the deviation to the estimated value of 45 (Which is the sum of the numbers from 1 to 9). Finally </w:t>
-      </w:r>
-      <w:r>
-        <w:rPr>
-          <w:lang w:val="en-US"/>
-        </w:rPr>
-        <w:t>the fitness values is calculated by considering both the number of contradictions and the average deviation value.</w:t>
+        <w:t xml:space="preserve">we also calculate the </w:t>
+      </w:r>
+      <w:r>
+        <w:rPr>
+          <w:lang w:val="en-US"/>
+        </w:rPr>
+        <w:t>standard deviation</w:t>
+      </w:r>
+      <w:r>
+        <w:rPr>
+          <w:lang w:val="en-US"/>
+        </w:rPr>
+        <w:t xml:space="preserve"> value, by adding each number of a row or column and checking the deviation to the </w:t>
+      </w:r>
+      <w:r>
+        <w:rPr>
+          <w:lang w:val="en-US"/>
+        </w:rPr>
+        <w:t>value of 45 (w</w:t>
+      </w:r>
+      <w:r>
+        <w:rPr>
+          <w:lang w:val="en-US"/>
+        </w:rPr>
+        <w:t xml:space="preserve">hich is the sum of the numbers from 1 to 9). Finally </w:t>
+      </w:r>
+      <w:r>
+        <w:rPr>
+          <w:lang w:val="en-US"/>
+        </w:rPr>
+        <w:t xml:space="preserve">the fitness values is calculated by considering both the number of contradictions and the </w:t>
+      </w:r>
+      <w:r>
+        <w:rPr>
+          <w:lang w:val="en-US"/>
+        </w:rPr>
+        <w:t>standard deviation</w:t>
+      </w:r>
+      <w:r>
+        <w:rPr>
+          <w:lang w:val="en-US"/>
+        </w:rPr>
+        <w:t xml:space="preserve"> value.</w:t>
       </w:r>
     </w:p>
     <w:p>
@@ -341,7 +389,31 @@
         <w:rPr>
           <w:lang w:val="en-US"/>
         </w:rPr>
-        <w:t>The recombination in our solution  is done by slices between the 3x3 subgrids. In a k-Tournament the 2 fittest out of k possible parents are selected, which are then recombined randomly via either a single slice (Slice after a random number of 3x3 subgrids) or multiple slices (50% chance of a slice after every 3x3 subgrid). With this kind of recombination we guarantee that our 3x3 subgrids stay feasible.</w:t>
+        <w:t>The recombination in our solution  is done by slices between the 3x3 subgrids. In a k-Tournament the 2 fittest out of k possible parents are selected, which are then recombined rando</w:t>
+      </w:r>
+      <w:r>
+        <w:rPr>
+          <w:lang w:val="en-US"/>
+        </w:rPr>
+        <w:t>mly via either a single slice (only one s</w:t>
+      </w:r>
+      <w:r>
+        <w:rPr>
+          <w:lang w:val="en-US"/>
+        </w:rPr>
+        <w:t xml:space="preserve">lice after a random number of 3x3 subgrids) or multiple slices (50% chance of a slice </w:t>
+      </w:r>
+      <w:r>
+        <w:rPr>
+          <w:lang w:val="en-US"/>
+        </w:rPr>
+        <w:t xml:space="preserve">between </w:t>
+      </w:r>
+      <w:r>
+        <w:rPr>
+          <w:lang w:val="en-US"/>
+        </w:rPr>
+        <w:t>every 3x3 subgrid). With this kind of recombination we guarantee that our 3x3 subgrids stay feasible.</w:t>
       </w:r>
     </w:p>
     <w:p>
@@ -411,7 +483,19 @@
         <w:rPr>
           <w:lang w:val="en-US"/>
         </w:rPr>
-        <w:t>. This process happens with a probability or 1/9, since we have 9 3x3 subgrids in a Sudoku. Because we only use permutations we guarantee that our 3x3 subgrids stay feasible.</w:t>
+        <w:t xml:space="preserve">. This process </w:t>
+      </w:r>
+      <w:r>
+        <w:rPr>
+          <w:lang w:val="en-US"/>
+        </w:rPr>
+        <w:t>is performed on one random 3x3 subgrid of a Sudoku</w:t>
+      </w:r>
+      <w:r>
+        <w:rPr>
+          <w:lang w:val="en-US"/>
+        </w:rPr>
+        <w:t>. Because we only use permutations we guarantee that our 3x3 subgrids stay feasible.</w:t>
       </w:r>
     </w:p>
     <w:p>
@@ -447,6 +531,24 @@
         </w:rPr>
         <w:t xml:space="preserve"> In our selection process we consider all parents and newly added children of our population. We sort them based on their fitness and then select x out of them, with x being our population size. The fitter a Sudoku is, the more likely it is to get selected by the algorithm (Although no Sudoku, except the fittest one, can be sure to get selected).</w:t>
       </w:r>
+      <w:r>
+        <w:rPr>
+          <w:lang w:val="en-US"/>
+        </w:rPr>
+        <w:t xml:space="preserve"> The formula used for this calculation is: (size</w:t>
+      </w:r>
+      <w:r>
+        <w:rPr>
+          <w:lang w:val="en-US"/>
+        </w:rPr>
+        <w:t>- ranking)/size</w:t>
+      </w:r>
+      <w:r>
+        <w:rPr>
+          <w:lang w:val="en-US"/>
+        </w:rPr>
+        <w:t>. With size being the number of parents and children combined, and ranking being the position of the Sudoku in the list, sorted by fitness.</w:t>
+      </w:r>
     </w:p>
     <w:p>
       <w:pPr>
@@ -488,7 +590,6 @@
           <w:u w:val="single"/>
           <w:lang w:val="en-US"/>
         </w:rPr>
-        <w:lastRenderedPageBreak/>
         <w:t>Additional Info:</w:t>
       </w:r>
     </w:p>
@@ -525,7 +626,45 @@
         <w:rPr>
           <w:lang w:val="en-US"/>
         </w:rPr>
-        <w:t>the fittest solutions of all of them. These fittest solutions are then combined to a new initial population and the algorithm is performed one more time with this population.</w:t>
+        <w:t xml:space="preserve">the fittest solutions of all of them. These fittest solutions are then combined to </w:t>
+      </w:r>
+      <w:r>
+        <w:rPr>
+          <w:lang w:val="en-US"/>
+        </w:rPr>
+        <w:t xml:space="preserve">form </w:t>
+      </w:r>
+      <w:r>
+        <w:rPr>
+          <w:lang w:val="en-US"/>
+        </w:rPr>
+        <w:t>a new initial population and the algorithm is performed one more time with this population.</w:t>
+      </w:r>
+    </w:p>
+    <w:p>
+      <w:pPr>
+        <w:pStyle w:val="Listenabsatz"/>
+        <w:rPr>
+          <w:lang w:val="en-US"/>
+        </w:rPr>
+      </w:pPr>
+    </w:p>
+    <w:p>
+      <w:pPr>
+        <w:pStyle w:val="Listenabsatz"/>
+        <w:numPr>
+          <w:ilvl w:val="0"/>
+          <w:numId w:val="1"/>
+        </w:numPr>
+        <w:rPr>
+          <w:lang w:val="en-US"/>
+        </w:rPr>
+      </w:pPr>
+      <w:r>
+        <w:rPr>
+          <w:lang w:val="en-US"/>
+        </w:rPr>
+        <w:t xml:space="preserve">The algorithm stops when either a correct solution for a Sudoku is found or after a certain number of iterations (in case no correct solution could be found). If the latter is the case the best Sudoku calculated so far is returned. </w:t>
       </w:r>
     </w:p>
     <w:p>

</xml_diff>